<commit_message>
Add finding total duration of distraction via time start and end calculation
</commit_message>
<xml_diff>
--- a/Documentation/Week2.docx
+++ b/Documentation/Week2.docx
@@ -212,8 +212,6 @@
         </w:rPr>
         <w:t>Find peak to each distraction found</w:t>
       </w:r>
-      <w:bookmarkStart w:id="0" w:name="_GoBack"/>
-      <w:bookmarkEnd w:id="0"/>
     </w:p>
     <w:p>
       <w:pPr>
@@ -316,6 +314,15 @@
     <w:p>
       <w:pPr>
         <w:rPr>
+          <w:rFonts w:ascii="Times New Roman" w:hAnsi="Times New Roman"/>
+        </w:rPr>
+      </w:pPr>
+      <w:bookmarkStart w:id="0" w:name="_GoBack"/>
+      <w:bookmarkEnd w:id="0"/>
+    </w:p>
+    <w:p>
+      <w:pPr>
+        <w:rPr>
           <w:b/>
         </w:rPr>
       </w:pPr>
@@ -327,6 +334,90 @@
       </w:r>
     </w:p>
     <w:p/>
+    <w:p>
+      <w:pPr>
+        <w:pStyle w:val="ListParagraph"/>
+        <w:numPr>
+          <w:ilvl w:val="0"/>
+          <w:numId w:val="4"/>
+        </w:numPr>
+      </w:pPr>
+      <w:r>
+        <w:t>When trying to find the start and end points above a threshold for detecting baby distraction, ran into some troubles:</w:t>
+      </w:r>
+    </w:p>
+    <w:p>
+      <w:pPr>
+        <w:pStyle w:val="ListParagraph"/>
+        <w:numPr>
+          <w:ilvl w:val="1"/>
+          <w:numId w:val="4"/>
+        </w:numPr>
+      </w:pPr>
+      <w:r>
+        <w:t xml:space="preserve">Not all time values (x axis) accommodated </w:t>
+      </w:r>
+      <w:r>
+        <w:t>for a x distance</w:t>
+      </w:r>
+      <w:r>
+        <w:t xml:space="preserve"> value</w:t>
+      </w:r>
+      <w:r>
+        <w:t xml:space="preserve"> (y axis)</w:t>
+      </w:r>
+      <w:r>
+        <w:t xml:space="preserve"> that exceeds the threshold limit. </w:t>
+      </w:r>
+    </w:p>
+    <w:p>
+      <w:pPr>
+        <w:pStyle w:val="ListParagraph"/>
+        <w:numPr>
+          <w:ilvl w:val="2"/>
+          <w:numId w:val="4"/>
+        </w:numPr>
+      </w:pPr>
+      <w:r>
+        <w:t>Tried to solve for this by calculating slope between two points and determining the time value for the x</w:t>
+      </w:r>
+      <w:r>
+        <w:t xml:space="preserve"> distance</w:t>
+      </w:r>
+      <w:r>
+        <w:t xml:space="preserve"> value (y axis) at the threshold</w:t>
+      </w:r>
+    </w:p>
+    <w:p>
+      <w:pPr>
+        <w:pStyle w:val="ListParagraph"/>
+        <w:numPr>
+          <w:ilvl w:val="1"/>
+          <w:numId w:val="4"/>
+        </w:numPr>
+      </w:pPr>
+      <w:r>
+        <w:t xml:space="preserve">There seemed to be multiple x </w:t>
+      </w:r>
+      <w:r>
+        <w:t xml:space="preserve">distance </w:t>
+      </w:r>
+      <w:r>
+        <w:t>values (y axis) for one time value (x axis)</w:t>
+      </w:r>
+    </w:p>
+    <w:p>
+      <w:pPr>
+        <w:pStyle w:val="ListParagraph"/>
+        <w:numPr>
+          <w:ilvl w:val="2"/>
+          <w:numId w:val="4"/>
+        </w:numPr>
+      </w:pPr>
+      <w:r>
+        <w:t xml:space="preserve">Solution was to simply remove all the occurrences (and the corresponding x distance value (y axis) </w:t>
+      </w:r>
+    </w:p>
     <w:sectPr>
       <w:pgSz w:w="12240" w:h="15840"/>
       <w:pgMar w:top="1440" w:right="1800" w:bottom="1440" w:left="1800" w:header="720" w:footer="720" w:gutter="0"/>
@@ -340,6 +431,95 @@
 <file path=word/numbering.xml><?xml version="1.0" encoding="utf-8"?>
 <w:numbering xmlns:wpc="http://schemas.microsoft.com/office/word/2010/wordprocessingCanvas" xmlns:mo="http://schemas.microsoft.com/office/mac/office/2008/main" xmlns:mc="http://schemas.openxmlformats.org/markup-compatibility/2006" xmlns:mv="urn:schemas-microsoft-com:mac:vml" xmlns:o="urn:schemas-microsoft-com:office:office" xmlns:r="http://schemas.openxmlformats.org/officeDocument/2006/relationships" xmlns:m="http://schemas.openxmlformats.org/officeDocument/2006/math" xmlns:v="urn:schemas-microsoft-com:vml" xmlns:wp14="http://schemas.microsoft.com/office/word/2010/wordprocessingDrawing" xmlns:wp="http://schemas.openxmlformats.org/drawingml/2006/wordprocessingDrawing" xmlns:w10="urn:schemas-microsoft-com:office:word" xmlns:w="http://schemas.openxmlformats.org/wordprocessingml/2006/main" xmlns:w14="http://schemas.microsoft.com/office/word/2010/wordml" xmlns:wpg="http://schemas.microsoft.com/office/word/2010/wordprocessingGroup" xmlns:wpi="http://schemas.microsoft.com/office/word/2010/wordprocessingInk" xmlns:wne="http://schemas.microsoft.com/office/word/2006/wordml" xmlns:wps="http://schemas.microsoft.com/office/word/2010/wordprocessingShape" mc:Ignorable="w14 wp14">
   <w:abstractNum w:abstractNumId="0">
+    <w:nsid w:val="02F82224"/>
+    <w:multiLevelType w:val="hybridMultilevel"/>
+    <w:tmpl w:val="29667632"/>
+    <w:lvl w:ilvl="0" w:tplc="04090011">
+      <w:start w:val="1"/>
+      <w:numFmt w:val="decimal"/>
+      <w:lvlText w:val="%1)"/>
+      <w:lvlJc w:val="left"/>
+      <w:pPr>
+        <w:ind w:left="720" w:hanging="360"/>
+      </w:pPr>
+      <w:rPr>
+        <w:rFonts w:hint="default"/>
+      </w:rPr>
+    </w:lvl>
+    <w:lvl w:ilvl="1" w:tplc="04090019">
+      <w:start w:val="1"/>
+      <w:numFmt w:val="lowerLetter"/>
+      <w:lvlText w:val="%2."/>
+      <w:lvlJc w:val="left"/>
+      <w:pPr>
+        <w:ind w:left="1440" w:hanging="360"/>
+      </w:pPr>
+    </w:lvl>
+    <w:lvl w:ilvl="2" w:tplc="0409001B">
+      <w:start w:val="1"/>
+      <w:numFmt w:val="lowerRoman"/>
+      <w:lvlText w:val="%3."/>
+      <w:lvlJc w:val="right"/>
+      <w:pPr>
+        <w:ind w:left="2160" w:hanging="180"/>
+      </w:pPr>
+    </w:lvl>
+    <w:lvl w:ilvl="3" w:tplc="0409000F" w:tentative="1">
+      <w:start w:val="1"/>
+      <w:numFmt w:val="decimal"/>
+      <w:lvlText w:val="%4."/>
+      <w:lvlJc w:val="left"/>
+      <w:pPr>
+        <w:ind w:left="2880" w:hanging="360"/>
+      </w:pPr>
+    </w:lvl>
+    <w:lvl w:ilvl="4" w:tplc="04090019" w:tentative="1">
+      <w:start w:val="1"/>
+      <w:numFmt w:val="lowerLetter"/>
+      <w:lvlText w:val="%5."/>
+      <w:lvlJc w:val="left"/>
+      <w:pPr>
+        <w:ind w:left="3600" w:hanging="360"/>
+      </w:pPr>
+    </w:lvl>
+    <w:lvl w:ilvl="5" w:tplc="0409001B" w:tentative="1">
+      <w:start w:val="1"/>
+      <w:numFmt w:val="lowerRoman"/>
+      <w:lvlText w:val="%6."/>
+      <w:lvlJc w:val="right"/>
+      <w:pPr>
+        <w:ind w:left="4320" w:hanging="180"/>
+      </w:pPr>
+    </w:lvl>
+    <w:lvl w:ilvl="6" w:tplc="0409000F" w:tentative="1">
+      <w:start w:val="1"/>
+      <w:numFmt w:val="decimal"/>
+      <w:lvlText w:val="%7."/>
+      <w:lvlJc w:val="left"/>
+      <w:pPr>
+        <w:ind w:left="5040" w:hanging="360"/>
+      </w:pPr>
+    </w:lvl>
+    <w:lvl w:ilvl="7" w:tplc="04090019" w:tentative="1">
+      <w:start w:val="1"/>
+      <w:numFmt w:val="lowerLetter"/>
+      <w:lvlText w:val="%8."/>
+      <w:lvlJc w:val="left"/>
+      <w:pPr>
+        <w:ind w:left="5760" w:hanging="360"/>
+      </w:pPr>
+    </w:lvl>
+    <w:lvl w:ilvl="8" w:tplc="0409001B" w:tentative="1">
+      <w:start w:val="1"/>
+      <w:numFmt w:val="lowerRoman"/>
+      <w:lvlText w:val="%9."/>
+      <w:lvlJc w:val="right"/>
+      <w:pPr>
+        <w:ind w:left="6480" w:hanging="180"/>
+      </w:pPr>
+    </w:lvl>
+  </w:abstractNum>
+  <w:abstractNum w:abstractNumId="1">
     <w:nsid w:val="079E6021"/>
     <w:multiLevelType w:val="hybridMultilevel"/>
     <w:tmpl w:val="274E1E76"/>
@@ -425,7 +605,7 @@
       </w:pPr>
     </w:lvl>
   </w:abstractNum>
-  <w:abstractNum w:abstractNumId="1">
+  <w:abstractNum w:abstractNumId="2">
     <w:nsid w:val="54840091"/>
     <w:multiLevelType w:val="hybridMultilevel"/>
     <w:tmpl w:val="DE5AC674"/>
@@ -512,7 +692,7 @@
     </w:lvl>
   </w:abstractNum>
   <w:num w:numId="1">
-    <w:abstractNumId w:val="0"/>
+    <w:abstractNumId w:val="1"/>
     <w:lvlOverride w:ilvl="0">
       <w:startOverride w:val="1"/>
     </w:lvlOverride>
@@ -542,10 +722,13 @@
     </w:lvlOverride>
   </w:num>
   <w:num w:numId="2">
-    <w:abstractNumId w:val="0"/>
+    <w:abstractNumId w:val="1"/>
   </w:num>
   <w:num w:numId="3">
-    <w:abstractNumId w:val="1"/>
+    <w:abstractNumId w:val="2"/>
+  </w:num>
+  <w:num w:numId="4">
+    <w:abstractNumId w:val="0"/>
   </w:num>
 </w:numbering>
 </file>

</xml_diff>

<commit_message>
Find average X distance the baby looks per distraction episode. Also add excel export
</commit_message>
<xml_diff>
--- a/Documentation/Week2.docx
+++ b/Documentation/Week2.docx
@@ -317,106 +317,203 @@
           <w:rFonts w:ascii="Times New Roman" w:hAnsi="Times New Roman"/>
         </w:rPr>
       </w:pPr>
+    </w:p>
+    <w:p>
+      <w:pPr>
+        <w:rPr>
+          <w:b/>
+        </w:rPr>
+      </w:pPr>
+      <w:r>
+        <w:rPr>
+          <w:rFonts w:ascii="Arial Black" w:hAnsi="Arial Black" w:cs="Times New Roman"/>
+        </w:rPr>
+        <w:t>Results:</w:t>
+      </w:r>
+    </w:p>
+    <w:p/>
+    <w:p>
+      <w:pPr>
+        <w:pStyle w:val="ListParagraph"/>
+        <w:numPr>
+          <w:ilvl w:val="0"/>
+          <w:numId w:val="4"/>
+        </w:numPr>
+      </w:pPr>
+      <w:r>
+        <w:t>When trying to find the start and end points above a threshold for detecting baby distraction, ran into some troubles:</w:t>
+      </w:r>
+    </w:p>
+    <w:p>
+      <w:pPr>
+        <w:pStyle w:val="ListParagraph"/>
+        <w:numPr>
+          <w:ilvl w:val="1"/>
+          <w:numId w:val="4"/>
+        </w:numPr>
+      </w:pPr>
+      <w:r>
+        <w:t xml:space="preserve">Not all time values (x axis) accommodated </w:t>
+      </w:r>
+      <w:r>
+        <w:t>for a x distance</w:t>
+      </w:r>
+      <w:r>
+        <w:t xml:space="preserve"> value</w:t>
+      </w:r>
+      <w:r>
+        <w:t xml:space="preserve"> (y axis)</w:t>
+      </w:r>
+      <w:r>
+        <w:t xml:space="preserve"> that exceeds the threshold limit. </w:t>
+      </w:r>
+    </w:p>
+    <w:p>
+      <w:pPr>
+        <w:pStyle w:val="ListParagraph"/>
+        <w:numPr>
+          <w:ilvl w:val="2"/>
+          <w:numId w:val="4"/>
+        </w:numPr>
+      </w:pPr>
+      <w:r>
+        <w:t>Tried to solve for this by calculating slope between two points and determining the time value for the x</w:t>
+      </w:r>
+      <w:r>
+        <w:t xml:space="preserve"> distance</w:t>
+      </w:r>
+      <w:r>
+        <w:t xml:space="preserve"> value (y axis) at the threshold</w:t>
+      </w:r>
+    </w:p>
+    <w:p>
+      <w:pPr>
+        <w:pStyle w:val="ListParagraph"/>
+        <w:numPr>
+          <w:ilvl w:val="1"/>
+          <w:numId w:val="4"/>
+        </w:numPr>
+      </w:pPr>
+      <w:r>
+        <w:t xml:space="preserve">There seemed to be multiple x </w:t>
+      </w:r>
+      <w:r>
+        <w:t xml:space="preserve">distance </w:t>
+      </w:r>
+      <w:r>
+        <w:t>values (y axis) for one time value (x axis)</w:t>
+      </w:r>
+    </w:p>
+    <w:p>
+      <w:pPr>
+        <w:pStyle w:val="ListParagraph"/>
+        <w:numPr>
+          <w:ilvl w:val="2"/>
+          <w:numId w:val="4"/>
+        </w:numPr>
+      </w:pPr>
+      <w:r>
+        <w:t xml:space="preserve">Solution was to simply remove all the occurrences (and the corresponding x distance value (y axis) </w:t>
+      </w:r>
+    </w:p>
+    <w:p>
+      <w:pPr>
+        <w:pStyle w:val="ListParagraph"/>
+        <w:numPr>
+          <w:ilvl w:val="0"/>
+          <w:numId w:val="4"/>
+        </w:numPr>
+      </w:pPr>
+      <w:r>
+        <w:t>Create method that stores all results into Excel file</w:t>
+      </w:r>
+    </w:p>
+    <w:p>
+      <w:pPr>
+        <w:pStyle w:val="ListParagraph"/>
+        <w:numPr>
+          <w:ilvl w:val="1"/>
+          <w:numId w:val="4"/>
+        </w:numPr>
+      </w:pPr>
+      <w:r>
+        <w:t>Start time – the time that indicates the starting point in which a baby is distracted</w:t>
+      </w:r>
+    </w:p>
+    <w:p>
+      <w:pPr>
+        <w:pStyle w:val="ListParagraph"/>
+        <w:numPr>
+          <w:ilvl w:val="1"/>
+          <w:numId w:val="4"/>
+        </w:numPr>
+      </w:pPr>
+      <w:r>
+        <w:t>End time – the time that indicates the ending point in which a baby is distracted</w:t>
+      </w:r>
+    </w:p>
+    <w:p>
+      <w:pPr>
+        <w:pStyle w:val="ListParagraph"/>
+        <w:numPr>
+          <w:ilvl w:val="1"/>
+          <w:numId w:val="4"/>
+        </w:numPr>
+      </w:pPr>
+      <w:r>
+        <w:t>Average X Distance – the average amount of distance that the baby is looking away from the target</w:t>
+      </w:r>
+    </w:p>
+    <w:p>
+      <w:pPr>
+        <w:pStyle w:val="ListParagraph"/>
+        <w:numPr>
+          <w:ilvl w:val="1"/>
+          <w:numId w:val="4"/>
+        </w:numPr>
+      </w:pPr>
+      <w:r>
+        <w:lastRenderedPageBreak/>
+        <w:t>Median Center – the calculated median that acts as the center of the target for which the baby is supposed to pay attention to</w:t>
+      </w:r>
+    </w:p>
+    <w:p>
+      <w:pPr>
+        <w:pStyle w:val="ListParagraph"/>
+        <w:numPr>
+          <w:ilvl w:val="1"/>
+          <w:numId w:val="4"/>
+        </w:numPr>
+      </w:pPr>
+      <w:r>
+        <w:t>Mean Center – the calculated mean that acts as the center of the target for which the baby is supposed to pay attention to</w:t>
+      </w:r>
+    </w:p>
+    <w:p>
+      <w:pPr>
+        <w:pStyle w:val="ListParagraph"/>
+        <w:numPr>
+          <w:ilvl w:val="1"/>
+          <w:numId w:val="4"/>
+        </w:numPr>
+      </w:pPr>
+      <w:r>
+        <w:t>Data Distraction Percent – the actual data points that represent a segment of time in which the baby is distracted. This percentage is represented by the sum of all the data points / total time</w:t>
+      </w:r>
+    </w:p>
+    <w:p>
+      <w:pPr>
+        <w:pStyle w:val="ListParagraph"/>
+        <w:numPr>
+          <w:ilvl w:val="1"/>
+          <w:numId w:val="4"/>
+        </w:numPr>
+      </w:pPr>
+      <w:r>
+        <w:t>Calculated distraction Percent – this is the same as above, however, the duration of how long the baby is distracted is calculated based on the interpolation between start and end time points within a certain distraction episode</w:t>
+      </w:r>
       <w:bookmarkStart w:id="0" w:name="_GoBack"/>
       <w:bookmarkEnd w:id="0"/>
-    </w:p>
-    <w:p>
-      <w:pPr>
-        <w:rPr>
-          <w:b/>
-        </w:rPr>
-      </w:pPr>
-      <w:r>
-        <w:rPr>
-          <w:rFonts w:ascii="Arial Black" w:hAnsi="Arial Black" w:cs="Times New Roman"/>
-        </w:rPr>
-        <w:t>Results:</w:t>
-      </w:r>
-    </w:p>
-    <w:p/>
-    <w:p>
-      <w:pPr>
-        <w:pStyle w:val="ListParagraph"/>
-        <w:numPr>
-          <w:ilvl w:val="0"/>
-          <w:numId w:val="4"/>
-        </w:numPr>
-      </w:pPr>
-      <w:r>
-        <w:t>When trying to find the start and end points above a threshold for detecting baby distraction, ran into some troubles:</w:t>
-      </w:r>
-    </w:p>
-    <w:p>
-      <w:pPr>
-        <w:pStyle w:val="ListParagraph"/>
-        <w:numPr>
-          <w:ilvl w:val="1"/>
-          <w:numId w:val="4"/>
-        </w:numPr>
-      </w:pPr>
-      <w:r>
-        <w:t xml:space="preserve">Not all time values (x axis) accommodated </w:t>
-      </w:r>
-      <w:r>
-        <w:t>for a x distance</w:t>
-      </w:r>
-      <w:r>
-        <w:t xml:space="preserve"> value</w:t>
-      </w:r>
-      <w:r>
-        <w:t xml:space="preserve"> (y axis)</w:t>
-      </w:r>
-      <w:r>
-        <w:t xml:space="preserve"> that exceeds the threshold limit. </w:t>
-      </w:r>
-    </w:p>
-    <w:p>
-      <w:pPr>
-        <w:pStyle w:val="ListParagraph"/>
-        <w:numPr>
-          <w:ilvl w:val="2"/>
-          <w:numId w:val="4"/>
-        </w:numPr>
-      </w:pPr>
-      <w:r>
-        <w:t>Tried to solve for this by calculating slope between two points and determining the time value for the x</w:t>
-      </w:r>
-      <w:r>
-        <w:t xml:space="preserve"> distance</w:t>
-      </w:r>
-      <w:r>
-        <w:t xml:space="preserve"> value (y axis) at the threshold</w:t>
-      </w:r>
-    </w:p>
-    <w:p>
-      <w:pPr>
-        <w:pStyle w:val="ListParagraph"/>
-        <w:numPr>
-          <w:ilvl w:val="1"/>
-          <w:numId w:val="4"/>
-        </w:numPr>
-      </w:pPr>
-      <w:r>
-        <w:t xml:space="preserve">There seemed to be multiple x </w:t>
-      </w:r>
-      <w:r>
-        <w:t xml:space="preserve">distance </w:t>
-      </w:r>
-      <w:r>
-        <w:t>values (y axis) for one time value (x axis)</w:t>
-      </w:r>
-    </w:p>
-    <w:p>
-      <w:pPr>
-        <w:pStyle w:val="ListParagraph"/>
-        <w:numPr>
-          <w:ilvl w:val="2"/>
-          <w:numId w:val="4"/>
-        </w:numPr>
-      </w:pPr>
-      <w:r>
-        <w:t xml:space="preserve">Solution was to simply remove all the occurrences (and the corresponding x distance value (y axis) </w:t>
-      </w:r>
     </w:p>
     <w:sectPr>
       <w:pgSz w:w="12240" w:h="15840"/>

</xml_diff>